<commit_message>
Doc updated, MosCoW V2
</commit_message>
<xml_diff>
--- a/Docs/Adviesrapport/V1.docx
+++ b/Docs/Adviesrapport/V1.docx
@@ -1609,7 +1609,6 @@
             <w:rPr>
               <w:rFonts w:eastAsiaTheme="minorEastAsia"/>
               <w:noProof/>
-              <w:lang/>
             </w:rPr>
           </w:pPr>
           <w:r>
@@ -1646,7 +1645,6 @@
               <w:rPr>
                 <w:rFonts w:eastAsiaTheme="minorEastAsia"/>
                 <w:noProof/>
-                <w:lang/>
               </w:rPr>
               <w:tab/>
             </w:r>
@@ -1716,7 +1714,6 @@
             <w:rPr>
               <w:rFonts w:eastAsiaTheme="minorEastAsia"/>
               <w:noProof/>
-              <w:lang/>
             </w:rPr>
           </w:pPr>
           <w:hyperlink w:anchor="_Toc525551569" w:history="1">
@@ -1787,7 +1784,6 @@
             <w:rPr>
               <w:rFonts w:eastAsiaTheme="minorEastAsia"/>
               <w:noProof/>
-              <w:lang/>
             </w:rPr>
           </w:pPr>
           <w:hyperlink w:anchor="_Toc525551570" w:history="1">
@@ -1802,7 +1798,6 @@
               <w:rPr>
                 <w:rFonts w:eastAsiaTheme="minorEastAsia"/>
                 <w:noProof/>
-                <w:lang/>
               </w:rPr>
               <w:tab/>
             </w:r>
@@ -1873,7 +1868,6 @@
             <w:rPr>
               <w:rFonts w:eastAsiaTheme="minorEastAsia"/>
               <w:noProof/>
-              <w:lang/>
             </w:rPr>
           </w:pPr>
           <w:hyperlink w:anchor="_Toc525551571" w:history="1">
@@ -1888,7 +1882,6 @@
               <w:rPr>
                 <w:rFonts w:eastAsiaTheme="minorEastAsia"/>
                 <w:noProof/>
-                <w:lang/>
               </w:rPr>
               <w:tab/>
             </w:r>
@@ -1959,7 +1952,6 @@
             <w:rPr>
               <w:rFonts w:eastAsiaTheme="minorEastAsia"/>
               <w:noProof/>
-              <w:lang/>
             </w:rPr>
           </w:pPr>
           <w:hyperlink w:anchor="_Toc525551572" w:history="1">
@@ -1974,7 +1966,6 @@
               <w:rPr>
                 <w:rFonts w:eastAsiaTheme="minorEastAsia"/>
                 <w:noProof/>
-                <w:lang/>
               </w:rPr>
               <w:tab/>
             </w:r>
@@ -2155,7 +2146,47 @@
           <w:sz w:val="24"/>
           <w:szCs w:val="24"/>
         </w:rPr>
-        <w:t>Tot op heden werd alles handmatig bijgehouden in verschillende documenten, maar door de groei van dit bedrijf heeft dit zijn limiet berijkt. De gegevens van de klanten worden niet automatscih doorgevoerd over alle afdelingen, waardoor veel vertraging word opgelopen, en klanten niet de juiste service. Dit lijd tot moreel verlies, tijd verlies, winst verlies, boze klanten en onjuiste gegevens.</w:t>
+        <w:t xml:space="preserve">Tot op heden werd alles handmatig bijgehouden in verschillende documenten, maar door de groei van dit bedrijf heeft dit zijn limiet berijkt. De gegevens van de klanten worden niet automatscih doorgevoerd over alle afdelingen, waardoor veel vertraging </w:t>
+      </w:r>
+      <w:proofErr w:type="gramStart"/>
+      <w:r>
+        <w:rPr>
+          <w:rFonts w:ascii="Arial" w:hAnsi="Arial" w:cs="Arial"/>
+          <w:color w:val="auto"/>
+          <w:sz w:val="24"/>
+          <w:szCs w:val="24"/>
+        </w:rPr>
+        <w:t>word</w:t>
+      </w:r>
+      <w:proofErr w:type="gramEnd"/>
+      <w:r>
+        <w:rPr>
+          <w:rFonts w:ascii="Arial" w:hAnsi="Arial" w:cs="Arial"/>
+          <w:color w:val="auto"/>
+          <w:sz w:val="24"/>
+          <w:szCs w:val="24"/>
+        </w:rPr>
+        <w:t xml:space="preserve"> opgelopen, en klanten niet de juiste service. Dit </w:t>
+      </w:r>
+      <w:proofErr w:type="gramStart"/>
+      <w:r>
+        <w:rPr>
+          <w:rFonts w:ascii="Arial" w:hAnsi="Arial" w:cs="Arial"/>
+          <w:color w:val="auto"/>
+          <w:sz w:val="24"/>
+          <w:szCs w:val="24"/>
+        </w:rPr>
+        <w:t>lijd</w:t>
+      </w:r>
+      <w:proofErr w:type="gramEnd"/>
+      <w:r>
+        <w:rPr>
+          <w:rFonts w:ascii="Arial" w:hAnsi="Arial" w:cs="Arial"/>
+          <w:color w:val="auto"/>
+          <w:sz w:val="24"/>
+          <w:szCs w:val="24"/>
+        </w:rPr>
+        <w:t xml:space="preserve"> tot moreel verlies, tijd verlies, winst verlies, boze klanten en onjuiste gegevens.</w:t>
       </w:r>
     </w:p>
     <w:p>
@@ -2409,10 +2440,8 @@
           <w:sz w:val="24"/>
           <w:szCs w:val="24"/>
         </w:rPr>
-        <w:t>Het Hoofd probleem van de huidige manier van werken is het gebrek aan synchronsatie van alle klant gegevens, en project gegevens. Ons advies om dit an te pakken is een web based aplicatie met 1 centrale database. Elke afdeling zal binnen deze a</w:t>
+        <w:t xml:space="preserve">Het </w:t>
       </w:r>
-      <w:bookmarkStart w:id="5" w:name="_GoBack"/>
-      <w:bookmarkEnd w:id="5"/>
       <w:r>
         <w:rPr>
           <w:rFonts w:ascii="Arial" w:hAnsi="Arial" w:cs="Arial"/>
@@ -2420,7 +2449,16 @@
           <w:sz w:val="24"/>
           <w:szCs w:val="24"/>
         </w:rPr>
-        <w:t>plicatie hun eigen account krijgen, met elk eigen rechten.</w:t>
+        <w:t>h</w:t>
+      </w:r>
+      <w:r>
+        <w:rPr>
+          <w:rFonts w:ascii="Arial" w:hAnsi="Arial" w:cs="Arial"/>
+          <w:color w:val="auto"/>
+          <w:sz w:val="24"/>
+          <w:szCs w:val="24"/>
+        </w:rPr>
+        <w:t>oofd probleem van de huidige manier van werken is het gebrek aan synchronsatie van alle klant gegevens, en project gegevens. Ons advies om dit an te pakken is een web based aplicatie met 1 centrale database. Elke afdeling zal binnen deze aplicatie hun eigen account krijgen, met elk eigen rechten.</w:t>
       </w:r>
     </w:p>
     <w:p>
@@ -2448,8 +2486,30 @@
           <w:sz w:val="24"/>
           <w:szCs w:val="24"/>
         </w:rPr>
-        <w:t xml:space="preserve"> Er zijn een paar uitzonderingen namelijk op het moment dat 2 afdelingen er baat bij zullen hebben om een go signaal te geven aan een andere afdeling zal het wel mogelijk zijn deze aan te passen(voor verdere informatie zie plan van aanpak).</w:t>
+        <w:t xml:space="preserve"> Er zijn een paar uitzonderingen namelijk op het moment dat 2 afdelingen er baat bij zullen hebben om een go signaal te geven aan een andere afdeling zal het wel mogelijk zijn deze aan te </w:t>
       </w:r>
+      <w:proofErr w:type="gramStart"/>
+      <w:r>
+        <w:rPr>
+          <w:rFonts w:ascii="Arial" w:hAnsi="Arial" w:cs="Arial"/>
+          <w:color w:val="auto"/>
+          <w:sz w:val="24"/>
+          <w:szCs w:val="24"/>
+        </w:rPr>
+        <w:t>passen(</w:t>
+      </w:r>
+      <w:proofErr w:type="gramEnd"/>
+      <w:r>
+        <w:rPr>
+          <w:rFonts w:ascii="Arial" w:hAnsi="Arial" w:cs="Arial"/>
+          <w:color w:val="auto"/>
+          <w:sz w:val="24"/>
+          <w:szCs w:val="24"/>
+        </w:rPr>
+        <w:t>voor verdere informatie zie plan van aanpak).</w:t>
+      </w:r>
+      <w:bookmarkStart w:id="5" w:name="_GoBack"/>
+      <w:bookmarkEnd w:id="5"/>
     </w:p>
     <w:sectPr>
       <w:headerReference w:type="default" r:id="rId10"/>
@@ -4750,6 +4810,7 @@
     <w:rsid w:val="00115C64"/>
     <w:rsid w:val="001D06F3"/>
     <w:rsid w:val="002950DF"/>
+    <w:rsid w:val="00443C7A"/>
     <w:rsid w:val="00514259"/>
     <w:rsid w:val="00675DF6"/>
     <w:rsid w:val="00764937"/>
@@ -5645,7 +5706,7 @@
 </file>
 
 <file path=customXml/itemProps3.xml><?xml version="1.0" encoding="utf-8"?>
-<ds:datastoreItem xmlns:ds="http://schemas.openxmlformats.org/officeDocument/2006/customXml" ds:itemID="{D5600027-FAAC-4918-9BF0-26780E9F4ED8}">
+<ds:datastoreItem xmlns:ds="http://schemas.openxmlformats.org/officeDocument/2006/customXml" ds:itemID="{FE49B331-2CEA-4812-8FE4-6B5076199559}">
   <ds:schemaRefs>
     <ds:schemaRef ds:uri="http://schemas.openxmlformats.org/officeDocument/2006/bibliography"/>
   </ds:schemaRefs>

</xml_diff>